<commit_message>
OC og supplerende krav føjet til rapport
iteration og faseplan opdateret. OC opdateret
</commit_message>
<xml_diff>
--- a/modeller, dokumenter/FURPS.docx
+++ b/modeller, dokumenter/FURPS.docx
@@ -5,34 +5,34 @@
     <w:p>
       <w:pPr>
         <w:pStyle w:val="Ingenafstand"/>
-        <w:rPr>
-          <w:lang w:val="en-US"/>
-        </w:rPr>
-      </w:pPr>
-      <w:r>
-        <w:rPr>
-          <w:lang w:val="en-US"/>
-        </w:rPr>
+      </w:pPr>
+    </w:p>
+    <w:p>
+      <w:pPr>
+        <w:pStyle w:val="Ingenafstand"/>
+      </w:pPr>
+    </w:p>
+    <w:p>
+      <w:pPr>
+        <w:pStyle w:val="Ingenafstand"/>
+      </w:pPr>
+      <w:r>
         <w:t>FURPS</w:t>
       </w:r>
-    </w:p>
-    <w:p>
-      <w:pPr>
-        <w:pStyle w:val="Ingenafstand"/>
-        <w:rPr>
-          <w:lang w:val="en-US"/>
-        </w:rPr>
-      </w:pPr>
-      <w:r>
-        <w:rPr>
-          <w:lang w:val="en-US"/>
-        </w:rPr>
+      <w:r>
+        <w:t>+</w:t>
+      </w:r>
+    </w:p>
+    <w:p>
+      <w:pPr>
+        <w:pStyle w:val="Ingenafstand"/>
+      </w:pPr>
+      <w:proofErr w:type="spellStart"/>
+      <w:r>
         <w:t>Functionality</w:t>
       </w:r>
-      <w:r>
-        <w:rPr>
-          <w:lang w:val="en-US"/>
-        </w:rPr>
+      <w:proofErr w:type="spellEnd"/>
+      <w:r>
         <w:t xml:space="preserve">: </w:t>
       </w:r>
     </w:p>
@@ -65,210 +65,162 @@
         <w:pStyle w:val="Ingenafstand"/>
       </w:pPr>
       <w:r>
+        <w:t>Kunders CPR numre skal behandles I overensstemmelse med persondataloven.</w:t>
+      </w:r>
+    </w:p>
+    <w:p>
+      <w:pPr>
+        <w:pStyle w:val="Ingenafstand"/>
+      </w:pPr>
+    </w:p>
+    <w:p>
+      <w:pPr>
+        <w:pStyle w:val="Ingenafstand"/>
+      </w:pPr>
+      <w:proofErr w:type="spellStart"/>
+      <w:r>
+        <w:t>Usability</w:t>
+      </w:r>
+      <w:proofErr w:type="spellEnd"/>
+      <w:r>
+        <w:t>:</w:t>
+      </w:r>
+    </w:p>
+    <w:p>
+      <w:pPr>
+        <w:pStyle w:val="Ingenafstand"/>
+      </w:pPr>
+      <w:r>
+        <w:t>Letforståelige, intuitive interfaces.</w:t>
+      </w:r>
+    </w:p>
+    <w:p>
+      <w:pPr>
+        <w:pStyle w:val="Ingenafstand"/>
+      </w:pPr>
+    </w:p>
+    <w:p>
+      <w:pPr>
+        <w:pStyle w:val="Ingenafstand"/>
+      </w:pPr>
+      <w:proofErr w:type="spellStart"/>
+      <w:r>
+        <w:t>Reliability</w:t>
+      </w:r>
+      <w:proofErr w:type="spellEnd"/>
+      <w:r>
+        <w:t>:</w:t>
+      </w:r>
+    </w:p>
+    <w:p>
+      <w:pPr>
+        <w:pStyle w:val="Ingenafstand"/>
+      </w:pPr>
+      <w:r>
+        <w:t>Funktionen til fastsættelse af rentesats skal være af særlig høj kvalitet fordi fejl i denne</w:t>
+      </w:r>
+    </w:p>
+    <w:p>
+      <w:pPr>
+        <w:pStyle w:val="Ingenafstand"/>
+      </w:pPr>
+      <w:r>
+        <w:t>funktion kan medføre væsentlige omkostninger enten i form af tabt forretning</w:t>
+      </w:r>
+      <w:proofErr w:type="gramStart"/>
+      <w:r>
+        <w:t xml:space="preserve"> (hvis renten er</w:t>
+      </w:r>
+      <w:proofErr w:type="gramEnd"/>
+    </w:p>
+    <w:p>
+      <w:pPr>
+        <w:pStyle w:val="Ingenafstand"/>
+      </w:pPr>
+      <w:r>
+        <w:t>for høj) eller øget risiko (hvis renten er for lav).</w:t>
+      </w:r>
+    </w:p>
+    <w:p>
+      <w:pPr>
+        <w:pStyle w:val="Ingenafstand"/>
+      </w:pPr>
+    </w:p>
+    <w:p>
+      <w:pPr>
+        <w:pStyle w:val="Ingenafstand"/>
+      </w:pPr>
+      <w:r>
+        <w:t>Performance:</w:t>
+      </w:r>
+    </w:p>
+    <w:p>
+      <w:pPr>
+        <w:pStyle w:val="Ingenafstand"/>
+      </w:pPr>
+      <w:r>
+        <w:t>Hurtig feedback på handlinger i brugergrænsefladen.</w:t>
+      </w:r>
+    </w:p>
+    <w:p>
+      <w:pPr>
+        <w:pStyle w:val="Ingenafstand"/>
+      </w:pPr>
+    </w:p>
+    <w:p>
+      <w:pPr>
+        <w:pStyle w:val="Ingenafstand"/>
+      </w:pPr>
+      <w:proofErr w:type="spellStart"/>
+      <w:r>
+        <w:t>Supportability</w:t>
+      </w:r>
+      <w:proofErr w:type="spellEnd"/>
+      <w:r>
+        <w:t>:</w:t>
+      </w:r>
+    </w:p>
+    <w:p>
+      <w:pPr>
+        <w:pStyle w:val="Ingenafstand"/>
+      </w:pPr>
+      <w:r>
+        <w:t>Systemet laves her og nu som en enkeltbrugerløsning, men ønskes på sigt flyttet til en web-</w:t>
+      </w:r>
+    </w:p>
+    <w:p>
+      <w:pPr>
+        <w:pStyle w:val="Ingenafstand"/>
+      </w:pPr>
+      <w:r>
+        <w:t>platform. Den anvendte arkitektur bør tage hensyn til dette.</w:t>
+      </w:r>
+    </w:p>
+    <w:p>
+      <w:pPr>
+        <w:pStyle w:val="Ingenafstand"/>
+      </w:pPr>
+    </w:p>
+    <w:p>
+      <w:pPr>
+        <w:pStyle w:val="Ingenafstand"/>
+      </w:pPr>
+      <w:r>
+        <w:t>+:</w:t>
+      </w:r>
+    </w:p>
+    <w:p>
+      <w:pPr>
+        <w:pStyle w:val="Ingenafstand"/>
+      </w:pPr>
+      <w:r>
         <w:t>Oplysninger skal persisteres i en database.</w:t>
       </w:r>
-    </w:p>
-    <w:p>
-      <w:pPr>
-        <w:pStyle w:val="Ingenafstand"/>
-      </w:pPr>
+      <w:r>
+        <w:t xml:space="preserve"> </w:t>
+      </w:r>
       <w:r>
         <w:t>Kunders CPR numre skal behandles I overensstemmelse med persondataloven.</w:t>
-      </w:r>
-    </w:p>
-    <w:p>
-      <w:pPr>
-        <w:pStyle w:val="Ingenafstand"/>
-      </w:pPr>
-    </w:p>
-    <w:p>
-      <w:pPr>
-        <w:pStyle w:val="Ingenafstand"/>
-      </w:pPr>
-    </w:p>
-    <w:p>
-      <w:pPr>
-        <w:pStyle w:val="Ingenafstand"/>
-        <w:rPr>
-          <w:lang w:val="en-US"/>
-        </w:rPr>
-      </w:pPr>
-      <w:r>
-        <w:rPr>
-          <w:lang w:val="en-US"/>
-        </w:rPr>
-        <w:t>Usability</w:t>
-      </w:r>
-      <w:r>
-        <w:rPr>
-          <w:lang w:val="en-US"/>
-        </w:rPr>
-        <w:t>:</w:t>
-      </w:r>
-    </w:p>
-    <w:p>
-      <w:pPr>
-        <w:pStyle w:val="Ingenafstand"/>
-        <w:rPr>
-          <w:lang w:val="en-US"/>
-        </w:rPr>
-      </w:pPr>
-      <w:proofErr w:type="spellStart"/>
-      <w:proofErr w:type="gramStart"/>
-      <w:r>
-        <w:rPr>
-          <w:lang w:val="en-US"/>
-        </w:rPr>
-        <w:t>Letforståelige</w:t>
-      </w:r>
-      <w:proofErr w:type="spellEnd"/>
-      <w:r>
-        <w:rPr>
-          <w:lang w:val="en-US"/>
-        </w:rPr>
-        <w:t>, intuitive interfaces.</w:t>
-      </w:r>
-      <w:proofErr w:type="gramEnd"/>
-    </w:p>
-    <w:p>
-      <w:pPr>
-        <w:pStyle w:val="Ingenafstand"/>
-        <w:rPr>
-          <w:lang w:val="en-US"/>
-        </w:rPr>
-      </w:pPr>
-    </w:p>
-    <w:p>
-      <w:pPr>
-        <w:pStyle w:val="Ingenafstand"/>
-        <w:rPr>
-          <w:lang w:val="en-US"/>
-        </w:rPr>
-      </w:pPr>
-      <w:r>
-        <w:rPr>
-          <w:lang w:val="en-US"/>
-        </w:rPr>
-        <w:t>Reliability</w:t>
-      </w:r>
-      <w:r>
-        <w:rPr>
-          <w:lang w:val="en-US"/>
-        </w:rPr>
-        <w:t>:</w:t>
-      </w:r>
-    </w:p>
-    <w:p>
-      <w:pPr>
-        <w:pStyle w:val="Ingenafstand"/>
-      </w:pPr>
-      <w:r>
-        <w:t>Funktionen til fastsættelse af rentesats skal være af særlig høj kvalitet fordi fejl i denne</w:t>
-      </w:r>
-    </w:p>
-    <w:p>
-      <w:pPr>
-        <w:pStyle w:val="Ingenafstand"/>
-      </w:pPr>
-      <w:r>
-        <w:t>funktion kan medføre væsentlige omkostninger enten i form af tabt forretning</w:t>
-      </w:r>
-      <w:proofErr w:type="gramStart"/>
-      <w:r>
-        <w:t xml:space="preserve"> (hvis renten er</w:t>
-      </w:r>
-      <w:proofErr w:type="gramEnd"/>
-    </w:p>
-    <w:p>
-      <w:pPr>
-        <w:pStyle w:val="Ingenafstand"/>
-      </w:pPr>
-      <w:r>
-        <w:t>for høj) eller øget risiko (hvis renten er for lav).</w:t>
-      </w:r>
-    </w:p>
-    <w:p>
-      <w:pPr>
-        <w:pStyle w:val="Ingenafstand"/>
-      </w:pPr>
-    </w:p>
-    <w:p>
-      <w:pPr>
-        <w:pStyle w:val="Ingenafstand"/>
-      </w:pPr>
-    </w:p>
-    <w:p>
-      <w:pPr>
-        <w:pStyle w:val="Ingenafstand"/>
-        <w:rPr>
-          <w:lang w:val="en-US"/>
-        </w:rPr>
-      </w:pPr>
-      <w:r>
-        <w:rPr>
-          <w:lang w:val="en-US"/>
-        </w:rPr>
-        <w:t>Performance</w:t>
-      </w:r>
-      <w:r>
-        <w:rPr>
-          <w:lang w:val="en-US"/>
-        </w:rPr>
-        <w:t>:</w:t>
-      </w:r>
-    </w:p>
-    <w:p>
-      <w:pPr>
-        <w:pStyle w:val="Ingenafstand"/>
-      </w:pPr>
-      <w:r>
-        <w:t>Hurtig feedback på handlinger i brugergrænsefladen.</w:t>
-      </w:r>
-    </w:p>
-    <w:p>
-      <w:pPr>
-        <w:pStyle w:val="Ingenafstand"/>
-      </w:pPr>
-    </w:p>
-    <w:p>
-      <w:pPr>
-        <w:pStyle w:val="Ingenafstand"/>
-      </w:pPr>
-    </w:p>
-    <w:p>
-      <w:pPr>
-        <w:pStyle w:val="Ingenafstand"/>
-        <w:rPr>
-          <w:lang w:val="en-US"/>
-        </w:rPr>
-      </w:pPr>
-      <w:r>
-        <w:rPr>
-          <w:lang w:val="en-US"/>
-        </w:rPr>
-        <w:t>Supportability</w:t>
-      </w:r>
-      <w:r>
-        <w:rPr>
-          <w:lang w:val="en-US"/>
-        </w:rPr>
-        <w:t>:</w:t>
-      </w:r>
-    </w:p>
-    <w:p>
-      <w:pPr>
-        <w:pStyle w:val="Ingenafstand"/>
-      </w:pPr>
-      <w:r>
-        <w:t>Systemet laves her og nu som en enkeltbrugerløsning, men ønskes på sigt flyttet til en web-</w:t>
-      </w:r>
-    </w:p>
-    <w:p>
-      <w:pPr>
-        <w:pStyle w:val="Ingenafstand"/>
-      </w:pPr>
-      <w:r>
-        <w:t>platform. Den anvendte arkitektur bør tage hensyn til dette.</w:t>
       </w:r>
     </w:p>
     <w:p>
@@ -783,6 +735,7 @@
   <w:style w:type="character" w:default="1" w:styleId="Standardskrifttypeiafsnit">
     <w:name w:val="Default Paragraph Font"/>
     <w:uiPriority w:val="1"/>
+    <w:semiHidden/>
     <w:unhideWhenUsed/>
   </w:style>
   <w:style w:type="table" w:default="1" w:styleId="Tabel-Normal">
@@ -1130,4 +1083,16 @@
   <a:objectDefaults/>
   <a:extraClrSchemeLst/>
 </a:theme>
+</file>
+
+<file path=customXml/item1.xml><?xml version="1.0" encoding="utf-8"?>
+<b:Sources xmlns:b="http://schemas.openxmlformats.org/officeDocument/2006/bibliography" xmlns="http://schemas.openxmlformats.org/officeDocument/2006/bibliography" SelectedStyle="\APA.XSL" StyleName="APA Fifth Edition"/>
+</file>
+
+<file path=customXml/itemProps1.xml><?xml version="1.0" encoding="utf-8"?>
+<ds:datastoreItem xmlns:ds="http://schemas.openxmlformats.org/officeDocument/2006/customXml" ds:itemID="{88A83594-2E75-4992-AF7E-17BBC1BAF5DF}">
+  <ds:schemaRefs>
+    <ds:schemaRef ds:uri="http://schemas.openxmlformats.org/officeDocument/2006/bibliography"/>
+  </ds:schemaRefs>
+</ds:datastoreItem>
 </file>
</xml_diff>